<commit_message>
remove the whole folder
</commit_message>
<xml_diff>
--- a/Git-GMEALab.docx
+++ b/Git-GMEALab.docx
@@ -7,7 +7,15 @@
         <w:t>Git workshop for GMEA Lab</w:t>
       </w:r>
       <w:r>
-        <w:t xml:space="preserve"> – Feb 17 2021</w:t>
+        <w:t xml:space="preserve"> – Feb </w:t>
+      </w:r>
+      <w:proofErr w:type="gramStart"/>
+      <w:r>
+        <w:t>17</w:t>
+      </w:r>
+      <w:proofErr w:type="gramEnd"/>
+      <w:r>
+        <w:t xml:space="preserve"> 2021</w:t>
       </w:r>
     </w:p>
     <w:p>
@@ -91,8 +99,13 @@
     </w:p>
     <w:p>
       <w:r>
-        <w:t>Ideally avoids, Final_thesis.doc. Final_thesis2.doc, Final_thesis2_revised.doc, Final_thesis2_revised_again.doc++++ And all previous iterations are included in the VC log history journal book</w:t>
-      </w:r>
+        <w:t xml:space="preserve">Ideally avoids, Final_thesis.doc. Final_thesis2.doc, Final_thesis2_revised.doc, Final_thesis2_revised_again.doc++++ And all previous iterations are included in the VC log history journal </w:t>
+      </w:r>
+      <w:proofErr w:type="gramStart"/>
+      <w:r>
+        <w:t>book</w:t>
+      </w:r>
+      <w:proofErr w:type="gramEnd"/>
     </w:p>
     <w:p>
       <w:pPr>
@@ -131,8 +144,17 @@
           <w:b/>
           <w:bCs/>
         </w:rPr>
-        <w:t>4: Setting up</w:t>
-      </w:r>
+        <w:t xml:space="preserve">4: Setting </w:t>
+      </w:r>
+      <w:proofErr w:type="gramStart"/>
+      <w:r>
+        <w:rPr>
+          <w:b/>
+          <w:bCs/>
+        </w:rPr>
+        <w:t>up</w:t>
+      </w:r>
+      <w:proofErr w:type="gramEnd"/>
     </w:p>
     <w:p>
       <w:r>
@@ -191,7 +213,15 @@
     </w:p>
     <w:p>
       <w:r>
-        <w:t xml:space="preserve">We can set up with nano if you didn’t do it in set up </w:t>
+        <w:t xml:space="preserve">We can set up with nano if you didn’t do it in set </w:t>
+      </w:r>
+      <w:proofErr w:type="gramStart"/>
+      <w:r>
+        <w:t>up</w:t>
+      </w:r>
+      <w:proofErr w:type="gramEnd"/>
+      <w:r>
+        <w:t xml:space="preserve"> </w:t>
       </w:r>
     </w:p>
     <w:tbl>
@@ -283,6 +313,7 @@
               <w:t xml:space="preserve">$ git config --global </w:t>
             </w:r>
             <w:proofErr w:type="spellStart"/>
+            <w:proofErr w:type="gramStart"/>
             <w:r>
               <w:rPr>
                 <w:rFonts w:ascii="Consolas" w:eastAsia="Times New Roman" w:hAnsi="Consolas" w:cs="Courier New"/>
@@ -294,6 +325,7 @@
               <w:t>core.editor</w:t>
             </w:r>
             <w:proofErr w:type="spellEnd"/>
+            <w:proofErr w:type="gramEnd"/>
             <w:r>
               <w:rPr>
                 <w:rFonts w:ascii="Consolas" w:eastAsia="Times New Roman" w:hAnsi="Consolas" w:cs="Courier New"/>
@@ -449,8 +481,17 @@
           <w:i/>
           <w:iCs/>
         </w:rPr>
-        <w:t xml:space="preserve"> – make directory</w:t>
-      </w:r>
+        <w:t xml:space="preserve"> – make </w:t>
+      </w:r>
+      <w:proofErr w:type="gramStart"/>
+      <w:r>
+        <w:rPr>
+          <w:i/>
+          <w:iCs/>
+        </w:rPr>
+        <w:t>directory</w:t>
+      </w:r>
+      <w:proofErr w:type="gramEnd"/>
     </w:p>
     <w:p>
       <w:r>
@@ -469,8 +510,17 @@
           <w:b/>
           <w:bCs/>
         </w:rPr>
-        <w:t>6: Lets add a file to our new repo</w:t>
-      </w:r>
+        <w:t xml:space="preserve">6: Lets add a file to our new </w:t>
+      </w:r>
+      <w:proofErr w:type="gramStart"/>
+      <w:r>
+        <w:rPr>
+          <w:b/>
+          <w:bCs/>
+        </w:rPr>
+        <w:t>repo</w:t>
+      </w:r>
+      <w:proofErr w:type="gramEnd"/>
     </w:p>
     <w:p>
       <w:r>
@@ -529,17 +579,27 @@
         <w:t xml:space="preserve">Git add </w:t>
       </w:r>
       <w:proofErr w:type="spellStart"/>
+      <w:proofErr w:type="gramStart"/>
       <w:r>
         <w:t>fname</w:t>
       </w:r>
       <w:proofErr w:type="spellEnd"/>
       <w:r>
-        <w:t xml:space="preserve">  *try tab (first time, you add to tell git there is something to watch here)</w:t>
-      </w:r>
-    </w:p>
-    <w:p>
-      <w:r>
-        <w:t xml:space="preserve">Git commit </w:t>
+        <w:t xml:space="preserve">  *</w:t>
+      </w:r>
+      <w:proofErr w:type="gramEnd"/>
+      <w:r>
+        <w:t>try tab (first time, you add to tell git there is something to watch here)</w:t>
+      </w:r>
+    </w:p>
+    <w:p>
+      <w:proofErr w:type="gramStart"/>
+      <w:r>
+        <w:t>Git</w:t>
+      </w:r>
+      <w:proofErr w:type="gramEnd"/>
+      <w:r>
+        <w:t xml:space="preserve"> commit </w:t>
       </w:r>
       <w:proofErr w:type="spellStart"/>
       <w:r>
@@ -570,8 +630,17 @@
           <w:b/>
           <w:bCs/>
         </w:rPr>
-        <w:t>7: practice makes perfect. Try again</w:t>
-      </w:r>
+        <w:t xml:space="preserve">7: practice makes perfect. Try </w:t>
+      </w:r>
+      <w:proofErr w:type="gramStart"/>
+      <w:r>
+        <w:rPr>
+          <w:b/>
+          <w:bCs/>
+        </w:rPr>
+        <w:t>again</w:t>
+      </w:r>
+      <w:proofErr w:type="gramEnd"/>
     </w:p>
     <w:p>
       <w:r>
@@ -591,7 +660,15 @@
     </w:p>
     <w:p>
       <w:r>
-        <w:t xml:space="preserve">Here we see the way git keeps track of the changes. It doesn’t store a new copy </w:t>
+        <w:t xml:space="preserve">Here we see the way git keeps track of the changes. It </w:t>
+      </w:r>
+      <w:proofErr w:type="gramStart"/>
+      <w:r>
+        <w:t>doesn’t</w:t>
+      </w:r>
+      <w:proofErr w:type="gramEnd"/>
+      <w:r>
+        <w:t xml:space="preserve"> store a new copy </w:t>
       </w:r>
       <w:proofErr w:type="spellStart"/>
       <w:r>
@@ -611,8 +688,13 @@
       </w:r>
     </w:p>
     <w:p>
-      <w:r>
-        <w:t>Git commit *we don’t need to add again* -m "</w:t>
+      <w:proofErr w:type="gramStart"/>
+      <w:r>
+        <w:t>Git</w:t>
+      </w:r>
+      <w:proofErr w:type="gramEnd"/>
+      <w:r>
+        <w:t xml:space="preserve"> commit *we don’t need to add again* -m "</w:t>
       </w:r>
       <w:r>
         <w:t>Add more hobbies.</w:t>
@@ -673,8 +755,17 @@
           <w:b/>
           <w:bCs/>
         </w:rPr>
-        <w:t>8: Make a repository</w:t>
-      </w:r>
+        <w:t xml:space="preserve">8: Make a </w:t>
+      </w:r>
+      <w:proofErr w:type="gramStart"/>
+      <w:r>
+        <w:rPr>
+          <w:b/>
+          <w:bCs/>
+        </w:rPr>
+        <w:t>repository</w:t>
+      </w:r>
+      <w:proofErr w:type="gramEnd"/>
     </w:p>
     <w:p/>
     <w:p/>
@@ -730,8 +821,13 @@
     </w:p>
     <w:p>
       <w:r>
-        <w:t>It is the same as git saying</w:t>
-      </w:r>
+        <w:t xml:space="preserve">It is the same as git </w:t>
+      </w:r>
+      <w:proofErr w:type="gramStart"/>
+      <w:r>
+        <w:t>saying</w:t>
+      </w:r>
+      <w:proofErr w:type="gramEnd"/>
     </w:p>
     <w:p>
       <w:proofErr w:type="spellStart"/>
@@ -857,8 +953,19 @@
           <w:sz w:val="20"/>
           <w:szCs w:val="20"/>
         </w:rPr>
-        <w:t>git remote add origin https://github.com/vlad/planets.git</w:t>
-      </w:r>
+        <w:t xml:space="preserve">git remote add origin </w:t>
+      </w:r>
+      <w:proofErr w:type="gramStart"/>
+      <w:r>
+        <w:rPr>
+          <w:rFonts w:ascii="Consolas" w:eastAsia="Times New Roman" w:hAnsi="Consolas" w:cs="Courier New"/>
+          <w:color w:val="333333"/>
+          <w:sz w:val="20"/>
+          <w:szCs w:val="20"/>
+        </w:rPr>
+        <w:t>https://github.com/vlad/planets.git</w:t>
+      </w:r>
+      <w:proofErr w:type="gramEnd"/>
     </w:p>
     <w:p>
       <w:r>
@@ -901,7 +1008,29 @@
           <w:szCs w:val="21"/>
           <w:shd w:val="clear" w:color="auto" w:fill="FFFFFF"/>
         </w:rPr>
-        <w:t> is a convention that is often used by default in git and GitHub, so it’s helpful to stick with this unless there’s a reason not to.</w:t>
+        <w:t xml:space="preserve"> is a convention that is often used by default in git and GitHub, so </w:t>
+      </w:r>
+      <w:proofErr w:type="gramStart"/>
+      <w:r>
+        <w:rPr>
+          <w:rFonts w:ascii="Helvetica" w:hAnsi="Helvetica" w:cs="Helvetica"/>
+          <w:color w:val="333333"/>
+          <w:sz w:val="21"/>
+          <w:szCs w:val="21"/>
+          <w:shd w:val="clear" w:color="auto" w:fill="FFFFFF"/>
+        </w:rPr>
+        <w:t>it’s</w:t>
+      </w:r>
+      <w:proofErr w:type="gramEnd"/>
+      <w:r>
+        <w:rPr>
+          <w:rFonts w:ascii="Helvetica" w:hAnsi="Helvetica" w:cs="Helvetica"/>
+          <w:color w:val="333333"/>
+          <w:sz w:val="21"/>
+          <w:szCs w:val="21"/>
+          <w:shd w:val="clear" w:color="auto" w:fill="FFFFFF"/>
+        </w:rPr>
+        <w:t xml:space="preserve"> helpful to stick with this unless there’s a reason not to.</w:t>
       </w:r>
     </w:p>
     <w:p>
@@ -949,17 +1078,35 @@
     </w:p>
     <w:p>
       <w:r>
-        <w:t>Start your work day</w:t>
-      </w:r>
-    </w:p>
-    <w:p>
-      <w:r>
-        <w:t>Git pull.</w:t>
-      </w:r>
-    </w:p>
-    <w:p>
-      <w:r>
-        <w:t>Do some work. Commit when you change something. Each commit should be for each change you don’t want your commit to say Added function for reading file and edit plot and update the words.</w:t>
+        <w:t xml:space="preserve">Start your work </w:t>
+      </w:r>
+      <w:proofErr w:type="gramStart"/>
+      <w:r>
+        <w:t>day</w:t>
+      </w:r>
+      <w:proofErr w:type="gramEnd"/>
+    </w:p>
+    <w:p>
+      <w:proofErr w:type="gramStart"/>
+      <w:r>
+        <w:t>Git</w:t>
+      </w:r>
+      <w:proofErr w:type="gramEnd"/>
+      <w:r>
+        <w:t xml:space="preserve"> pull.</w:t>
+      </w:r>
+    </w:p>
+    <w:p>
+      <w:r>
+        <w:t xml:space="preserve">Do some work. Commit when you change something. Each commit should be for each change you </w:t>
+      </w:r>
+      <w:proofErr w:type="gramStart"/>
+      <w:r>
+        <w:t>don’t</w:t>
+      </w:r>
+      <w:proofErr w:type="gramEnd"/>
+      <w:r>
+        <w:t xml:space="preserve"> want your commit to say Added function for reading file and edit plot and update the words.</w:t>
       </w:r>
     </w:p>
     <w:p>
@@ -968,8 +1115,13 @@
       </w:r>
     </w:p>
     <w:p>
-      <w:r>
-        <w:t xml:space="preserve">Git pull * ALWAYS pull before you push* </w:t>
+      <w:proofErr w:type="gramStart"/>
+      <w:r>
+        <w:t>Git</w:t>
+      </w:r>
+      <w:proofErr w:type="gramEnd"/>
+      <w:r>
+        <w:t xml:space="preserve"> pull * ALWAYS pull before you push* </w:t>
       </w:r>
       <w:proofErr w:type="spellStart"/>
       <w:r>
@@ -1008,8 +1160,13 @@
     </w:p>
     <w:p>
       <w:r>
-        <w:t>Git pull</w:t>
-      </w:r>
+        <w:t xml:space="preserve">Git </w:t>
+      </w:r>
+      <w:proofErr w:type="gramStart"/>
+      <w:r>
+        <w:t>pull</w:t>
+      </w:r>
+      <w:proofErr w:type="gramEnd"/>
     </w:p>
     <w:p>
       <w:r>
@@ -1032,8 +1189,13 @@
       </w:r>
     </w:p>
     <w:p>
-      <w:r>
-        <w:t>Let's get set up for working together on our project.</w:t>
+      <w:proofErr w:type="gramStart"/>
+      <w:r>
+        <w:t>Let's</w:t>
+      </w:r>
+      <w:proofErr w:type="gramEnd"/>
+      <w:r>
+        <w:t xml:space="preserve"> get set up for working together on our project.</w:t>
       </w:r>
     </w:p>
     <w:p>
@@ -1047,9 +1209,14 @@
       </w:r>
       <w:proofErr w:type="spellStart"/>
       <w:r>
-        <w:t>Qik_ITO</w:t>
+        <w:t>Qik_</w:t>
+      </w:r>
+      <w:proofErr w:type="gramStart"/>
+      <w:r>
+        <w:t>ITO</w:t>
       </w:r>
       <w:proofErr w:type="spellEnd"/>
+      <w:proofErr w:type="gramEnd"/>
     </w:p>
     <w:p>
       <w:r>
@@ -1057,8 +1224,13 @@
       </w:r>
     </w:p>
     <w:p>
-      <w:r>
-        <w:t xml:space="preserve">git add hobbies_me.txt </w:t>
+      <w:proofErr w:type="gramStart"/>
+      <w:r>
+        <w:t>git</w:t>
+      </w:r>
+      <w:proofErr w:type="gramEnd"/>
+      <w:r>
+        <w:t xml:space="preserve"> add hobbies_me.txt </w:t>
       </w:r>
       <w:r>
         <w:t>OR</w:t>
@@ -1074,8 +1246,13 @@
       </w:r>
     </w:p>
     <w:p>
-      <w:r>
-        <w:t>git commit -m "…"</w:t>
+      <w:proofErr w:type="gramStart"/>
+      <w:r>
+        <w:t>git</w:t>
+      </w:r>
+      <w:proofErr w:type="gramEnd"/>
+      <w:r>
+        <w:t xml:space="preserve"> commit -m "…"</w:t>
       </w:r>
     </w:p>
     <w:p>
@@ -1111,13 +1288,23 @@
         </w:rPr>
         <w:t>$ </w:t>
       </w:r>
+      <w:proofErr w:type="gramStart"/>
       <w:r>
         <w:rPr>
           <w:rStyle w:val="HTMLCode"/>
           <w:color w:val="006CAD"/>
           <w:shd w:val="clear" w:color="auto" w:fill="E7E7E7"/>
         </w:rPr>
-        <w:t>git pull origin master</w:t>
+        <w:t>git</w:t>
+      </w:r>
+      <w:proofErr w:type="gramEnd"/>
+      <w:r>
+        <w:rPr>
+          <w:rStyle w:val="HTMLCode"/>
+          <w:color w:val="006CAD"/>
+          <w:shd w:val="clear" w:color="auto" w:fill="E7E7E7"/>
+        </w:rPr>
+        <w:t xml:space="preserve"> pull origin master</w:t>
       </w:r>
     </w:p>
     <w:p>
@@ -1152,8 +1339,13 @@
     </w:p>
     <w:p>
       <w:r>
-        <w:t>Start with hobbies</w:t>
-      </w:r>
+        <w:t xml:space="preserve">Start with </w:t>
+      </w:r>
+      <w:proofErr w:type="gramStart"/>
+      <w:r>
+        <w:t>hobbies</w:t>
+      </w:r>
+      <w:proofErr w:type="gramEnd"/>
     </w:p>
     <w:p>
       <w:pPr>
@@ -1200,8 +1392,13 @@
         </w:numPr>
       </w:pPr>
       <w:r>
-        <w:t>Choose directory</w:t>
-      </w:r>
+        <w:t xml:space="preserve">Choose </w:t>
+      </w:r>
+      <w:proofErr w:type="gramStart"/>
+      <w:r>
+        <w:t>directory</w:t>
+      </w:r>
+      <w:proofErr w:type="gramEnd"/>
     </w:p>
     <w:p>
       <w:pPr>
@@ -1230,8 +1427,13 @@
         </w:numPr>
       </w:pPr>
       <w:r>
-        <w:t>Add to file</w:t>
-      </w:r>
+        <w:t xml:space="preserve">Add to </w:t>
+      </w:r>
+      <w:proofErr w:type="gramStart"/>
+      <w:r>
+        <w:t>file</w:t>
+      </w:r>
+      <w:proofErr w:type="gramEnd"/>
     </w:p>
     <w:p>
       <w:pPr>
@@ -1288,8 +1490,13 @@
       </w:r>
     </w:p>
     <w:p>
-      <w:r>
-        <w:t>Let's try…</w:t>
+      <w:proofErr w:type="gramStart"/>
+      <w:r>
+        <w:t>Let's</w:t>
+      </w:r>
+      <w:proofErr w:type="gramEnd"/>
+      <w:r>
+        <w:t xml:space="preserve"> try…</w:t>
       </w:r>
     </w:p>
     <w:p/>
@@ -1316,7 +1523,6 @@
         <w:spacing w:before="0" w:beforeAutospacing="0" w:after="240" w:afterAutospacing="0"/>
         <w:rPr>
           <w:rFonts w:ascii="Segoe UI" w:hAnsi="Segoe UI" w:cs="Segoe UI"/>
-          <w:color w:val="6A737D"/>
           <w:sz w:val="21"/>
           <w:szCs w:val="21"/>
         </w:rPr>
@@ -1324,7 +1530,6 @@
       <w:r>
         <w:rPr>
           <w:rFonts w:ascii="Segoe UI" w:hAnsi="Segoe UI" w:cs="Segoe UI"/>
-          <w:color w:val="6A737D"/>
           <w:sz w:val="21"/>
           <w:szCs w:val="21"/>
         </w:rPr>
@@ -1338,7 +1543,6 @@
         <w:spacing w:before="0" w:beforeAutospacing="0" w:after="240" w:afterAutospacing="0"/>
         <w:rPr>
           <w:rFonts w:ascii="Segoe UI" w:hAnsi="Segoe UI" w:cs="Segoe UI"/>
-          <w:color w:val="6A737D"/>
           <w:sz w:val="21"/>
           <w:szCs w:val="21"/>
         </w:rPr>
@@ -1346,7 +1550,6 @@
       <w:r>
         <w:rPr>
           <w:rFonts w:ascii="Segoe UI" w:hAnsi="Segoe UI" w:cs="Segoe UI"/>
-          <w:color w:val="6A737D"/>
           <w:sz w:val="21"/>
           <w:szCs w:val="21"/>
         </w:rPr>
@@ -1355,17 +1558,32 @@
       <w:r>
         <w:rPr>
           <w:rFonts w:ascii="Segoe UI" w:hAnsi="Segoe UI" w:cs="Segoe UI"/>
-          <w:color w:val="6A737D"/>
           <w:sz w:val="21"/>
           <w:szCs w:val="21"/>
         </w:rPr>
         <w:br/>
-        <w:t>step-2: then go to user accounts</w:t>
-      </w:r>
+      </w:r>
+      <w:proofErr w:type="gramStart"/>
       <w:r>
         <w:rPr>
           <w:rFonts w:ascii="Segoe UI" w:hAnsi="Segoe UI" w:cs="Segoe UI"/>
-          <w:color w:val="6A737D"/>
+          <w:sz w:val="21"/>
+          <w:szCs w:val="21"/>
+        </w:rPr>
+        <w:t>step-2</w:t>
+      </w:r>
+      <w:proofErr w:type="gramEnd"/>
+      <w:r>
+        <w:rPr>
+          <w:rFonts w:ascii="Segoe UI" w:hAnsi="Segoe UI" w:cs="Segoe UI"/>
+          <w:sz w:val="21"/>
+          <w:szCs w:val="21"/>
+        </w:rPr>
+        <w:t>: then go to user accounts</w:t>
+      </w:r>
+      <w:r>
+        <w:rPr>
+          <w:rFonts w:ascii="Segoe UI" w:hAnsi="Segoe UI" w:cs="Segoe UI"/>
           <w:sz w:val="21"/>
           <w:szCs w:val="21"/>
         </w:rPr>
@@ -1375,7 +1593,6 @@
       <w:r>
         <w:rPr>
           <w:rFonts w:ascii="Segoe UI" w:hAnsi="Segoe UI" w:cs="Segoe UI"/>
-          <w:color w:val="6A737D"/>
           <w:sz w:val="21"/>
           <w:szCs w:val="21"/>
         </w:rPr>
@@ -1385,7 +1602,6 @@
       <w:r>
         <w:rPr>
           <w:rFonts w:ascii="Segoe UI" w:hAnsi="Segoe UI" w:cs="Segoe UI"/>
-          <w:color w:val="6A737D"/>
           <w:sz w:val="21"/>
           <w:szCs w:val="21"/>
         </w:rPr>
@@ -1395,7 +1611,6 @@
       <w:r>
         <w:rPr>
           <w:rFonts w:ascii="Segoe UI" w:hAnsi="Segoe UI" w:cs="Segoe UI"/>
-          <w:color w:val="6A737D"/>
           <w:sz w:val="21"/>
           <w:szCs w:val="21"/>
         </w:rPr>
@@ -1406,7 +1621,6 @@
       <w:r>
         <w:rPr>
           <w:rFonts w:ascii="Segoe UI" w:hAnsi="Segoe UI" w:cs="Segoe UI"/>
-          <w:color w:val="6A737D"/>
           <w:sz w:val="21"/>
           <w:szCs w:val="21"/>
         </w:rPr>
@@ -1416,7 +1630,6 @@
       <w:r>
         <w:rPr>
           <w:rFonts w:ascii="Segoe UI" w:hAnsi="Segoe UI" w:cs="Segoe UI"/>
-          <w:color w:val="6A737D"/>
           <w:sz w:val="21"/>
           <w:szCs w:val="21"/>
         </w:rPr>
@@ -1430,7 +1643,6 @@
         <w:spacing w:before="0" w:beforeAutospacing="0" w:after="240" w:afterAutospacing="0"/>
         <w:rPr>
           <w:rFonts w:ascii="Segoe UI" w:hAnsi="Segoe UI" w:cs="Segoe UI"/>
-          <w:color w:val="6A737D"/>
           <w:sz w:val="21"/>
           <w:szCs w:val="21"/>
         </w:rPr>
@@ -1438,7 +1650,6 @@
       <w:r>
         <w:rPr>
           <w:rFonts w:ascii="Segoe UI" w:hAnsi="Segoe UI" w:cs="Segoe UI"/>
-          <w:color w:val="6A737D"/>
           <w:sz w:val="21"/>
           <w:szCs w:val="21"/>
         </w:rPr>
@@ -1447,7 +1658,6 @@
       <w:r>
         <w:rPr>
           <w:rFonts w:ascii="Segoe UI" w:hAnsi="Segoe UI" w:cs="Segoe UI"/>
-          <w:color w:val="6A737D"/>
           <w:sz w:val="21"/>
           <w:szCs w:val="21"/>
         </w:rPr>
@@ -1462,7 +1672,6 @@
         <w:spacing w:before="0" w:beforeAutospacing="0" w:after="0" w:afterAutospacing="0"/>
         <w:rPr>
           <w:rFonts w:ascii="Segoe UI" w:hAnsi="Segoe UI" w:cs="Segoe UI"/>
-          <w:color w:val="6A737D"/>
           <w:sz w:val="21"/>
           <w:szCs w:val="21"/>
         </w:rPr>
@@ -1470,7 +1679,6 @@
       <w:r>
         <w:rPr>
           <w:rFonts w:ascii="Segoe UI" w:hAnsi="Segoe UI" w:cs="Segoe UI"/>
-          <w:color w:val="6A737D"/>
           <w:sz w:val="21"/>
           <w:szCs w:val="21"/>
         </w:rPr>
@@ -1479,7 +1687,6 @@
       <w:r>
         <w:rPr>
           <w:rFonts w:ascii="Segoe UI" w:hAnsi="Segoe UI" w:cs="Segoe UI"/>
-          <w:color w:val="6A737D"/>
           <w:sz w:val="21"/>
           <w:szCs w:val="21"/>
         </w:rPr>
@@ -1492,7 +1699,6 @@
       <w:r>
         <w:rPr>
           <w:rFonts w:ascii="Segoe UI" w:hAnsi="Segoe UI" w:cs="Segoe UI"/>
-          <w:color w:val="24292E"/>
           <w:sz w:val="21"/>
           <w:szCs w:val="21"/>
           <w:shd w:val="clear" w:color="auto" w:fill="FFFFFF"/>
@@ -1502,7 +1708,6 @@
       <w:r>
         <w:rPr>
           <w:rFonts w:ascii="Segoe UI" w:hAnsi="Segoe UI" w:cs="Segoe UI"/>
-          <w:color w:val="24292E"/>
           <w:sz w:val="21"/>
           <w:szCs w:val="21"/>
         </w:rPr>
@@ -1511,7 +1716,6 @@
       <w:r>
         <w:rPr>
           <w:rFonts w:ascii="Segoe UI" w:hAnsi="Segoe UI" w:cs="Segoe UI"/>
-          <w:color w:val="24292E"/>
           <w:sz w:val="21"/>
           <w:szCs w:val="21"/>
           <w:shd w:val="clear" w:color="auto" w:fill="FFFFFF"/>
@@ -1521,7 +1725,6 @@
       <w:r>
         <w:rPr>
           <w:rFonts w:ascii="Segoe UI" w:hAnsi="Segoe UI" w:cs="Segoe UI"/>
-          <w:color w:val="24292E"/>
           <w:sz w:val="21"/>
           <w:szCs w:val="21"/>
         </w:rPr>
@@ -1530,7 +1733,6 @@
       <w:r>
         <w:rPr>
           <w:rFonts w:ascii="Segoe UI" w:hAnsi="Segoe UI" w:cs="Segoe UI"/>
-          <w:color w:val="24292E"/>
           <w:sz w:val="21"/>
           <w:szCs w:val="21"/>
           <w:shd w:val="clear" w:color="auto" w:fill="FFFFFF"/>
@@ -1540,7 +1742,6 @@
       <w:r>
         <w:rPr>
           <w:rFonts w:ascii="Segoe UI" w:hAnsi="Segoe UI" w:cs="Segoe UI"/>
-          <w:color w:val="24292E"/>
           <w:sz w:val="21"/>
           <w:szCs w:val="21"/>
         </w:rPr>
@@ -1549,7 +1750,6 @@
       <w:r>
         <w:rPr>
           <w:rFonts w:ascii="Segoe UI" w:hAnsi="Segoe UI" w:cs="Segoe UI"/>
-          <w:color w:val="24292E"/>
           <w:sz w:val="21"/>
           <w:szCs w:val="21"/>
           <w:shd w:val="clear" w:color="auto" w:fill="FFFFFF"/>
@@ -1559,7 +1759,6 @@
       <w:r>
         <w:rPr>
           <w:rFonts w:ascii="Segoe UI" w:hAnsi="Segoe UI" w:cs="Segoe UI"/>
-          <w:color w:val="24292E"/>
           <w:sz w:val="21"/>
           <w:szCs w:val="21"/>
         </w:rPr>
@@ -1568,7 +1767,6 @@
       <w:r>
         <w:rPr>
           <w:rFonts w:ascii="Segoe UI" w:hAnsi="Segoe UI" w:cs="Segoe UI"/>
-          <w:color w:val="24292E"/>
           <w:sz w:val="21"/>
           <w:szCs w:val="21"/>
           <w:shd w:val="clear" w:color="auto" w:fill="FFFFFF"/>

</xml_diff>